<commit_message>
Added networking backend on Firebase
</commit_message>
<xml_diff>
--- a/Context.docx
+++ b/Context.docx
@@ -11,7 +11,6 @@
           <w:sz w:val="21"/>
           <w:szCs w:val="21"/>
           <w:shd w:val="clear" w:color="auto" w:fill="FFFFFF"/>
-          <w:lang w:val="en-US"/>
         </w:rPr>
       </w:pPr>
       <w:r>
@@ -59,7 +58,6 @@
           <w:sz w:val="21"/>
           <w:szCs w:val="21"/>
           <w:shd w:val="clear" w:color="auto" w:fill="FFFFFF"/>
-          <w:lang w:val="en-US"/>
         </w:rPr>
       </w:pPr>
       <w:r>
@@ -83,7 +81,6 @@
           <w:sz w:val="21"/>
           <w:szCs w:val="21"/>
           <w:shd w:val="clear" w:color="auto" w:fill="FFFFFF"/>
-          <w:lang w:val="en-US"/>
         </w:rPr>
       </w:pPr>
       <w:r>
@@ -173,21 +170,172 @@
     <w:p>
       <w:pPr>
         <w:rPr>
+          <w:rFonts w:ascii="Roboto" w:hAnsi="Roboto"/>
+          <w:color w:val="0D1822"/>
+          <w:spacing w:val="2"/>
+          <w:sz w:val="21"/>
+          <w:szCs w:val="21"/>
+          <w:shd w:val="clear" w:color="auto" w:fill="FFFFFF"/>
+        </w:rPr>
+      </w:pPr>
+      <w:r>
+        <w:rPr>
+          <w:rFonts w:ascii="Roboto" w:hAnsi="Roboto"/>
+          <w:color w:val="0D1822"/>
+          <w:spacing w:val="2"/>
+          <w:sz w:val="21"/>
+          <w:szCs w:val="21"/>
+          <w:shd w:val="clear" w:color="auto" w:fill="FFFFFF"/>
+        </w:rPr>
+        <w:t xml:space="preserve">Решения по итогам разработки с </w:t>
+      </w:r>
+      <w:proofErr w:type="spellStart"/>
+      <w:r>
+        <w:rPr>
+          <w:rFonts w:ascii="Roboto" w:hAnsi="Roboto"/>
+          <w:color w:val="0D1822"/>
+          <w:spacing w:val="2"/>
+          <w:sz w:val="21"/>
+          <w:szCs w:val="21"/>
+          <w:shd w:val="clear" w:color="auto" w:fill="FFFFFF"/>
           <w:lang w:val="en-US"/>
         </w:rPr>
-      </w:pPr>
-      <w:r>
-        <w:rPr>
-          <w:rFonts w:ascii="Roboto" w:hAnsi="Roboto"/>
-          <w:color w:val="0D1822"/>
-          <w:spacing w:val="2"/>
-          <w:sz w:val="21"/>
-          <w:szCs w:val="21"/>
-          <w:shd w:val="clear" w:color="auto" w:fill="FFFFFF"/>
-        </w:rPr>
-        <w:t>На данный момент выполнены первые 22 пункта плана.</w:t>
+        <w:t>chatGPT</w:t>
+      </w:r>
+      <w:proofErr w:type="spellEnd"/>
+      <w:r>
+        <w:rPr>
+          <w:rFonts w:ascii="Roboto" w:hAnsi="Roboto"/>
+          <w:color w:val="0D1822"/>
+          <w:spacing w:val="2"/>
+          <w:sz w:val="21"/>
+          <w:szCs w:val="21"/>
+          <w:shd w:val="clear" w:color="auto" w:fill="FFFFFF"/>
+        </w:rPr>
+        <w:t>:</w:t>
       </w:r>
     </w:p>
+    <w:p>
+      <w:pPr>
+        <w:pStyle w:val="a7"/>
+        <w:numPr>
+          <w:ilvl w:val="0"/>
+          <w:numId w:val="1"/>
+        </w:numPr>
+      </w:pPr>
+      <w:r>
+        <w:rPr>
+          <w:rFonts w:ascii="Roboto" w:hAnsi="Roboto"/>
+          <w:color w:val="0D1822"/>
+          <w:spacing w:val="2"/>
+          <w:sz w:val="21"/>
+          <w:szCs w:val="21"/>
+          <w:shd w:val="clear" w:color="auto" w:fill="FFFFFF"/>
+        </w:rPr>
+        <w:t xml:space="preserve">Для </w:t>
+      </w:r>
+      <w:proofErr w:type="spellStart"/>
+      <w:r>
+        <w:rPr>
+          <w:rFonts w:ascii="Roboto" w:hAnsi="Roboto"/>
+          <w:color w:val="0D1822"/>
+          <w:spacing w:val="2"/>
+          <w:sz w:val="21"/>
+          <w:szCs w:val="21"/>
+          <w:shd w:val="clear" w:color="auto" w:fill="FFFFFF"/>
+        </w:rPr>
+        <w:t>бэкэнда</w:t>
+      </w:r>
+      <w:proofErr w:type="spellEnd"/>
+      <w:r>
+        <w:rPr>
+          <w:rFonts w:ascii="Roboto" w:hAnsi="Roboto"/>
+          <w:color w:val="0D1822"/>
+          <w:spacing w:val="2"/>
+          <w:sz w:val="21"/>
+          <w:szCs w:val="21"/>
+          <w:shd w:val="clear" w:color="auto" w:fill="FFFFFF"/>
+        </w:rPr>
+        <w:t xml:space="preserve"> </w:t>
+      </w:r>
+      <w:r>
+        <w:rPr>
+          <w:rFonts w:ascii="Roboto" w:hAnsi="Roboto"/>
+          <w:color w:val="0D1822"/>
+          <w:spacing w:val="2"/>
+          <w:sz w:val="21"/>
+          <w:szCs w:val="21"/>
+          <w:shd w:val="clear" w:color="auto" w:fill="FFFFFF"/>
+        </w:rPr>
+        <w:t xml:space="preserve">используем </w:t>
+      </w:r>
+      <w:r>
+        <w:rPr>
+          <w:rFonts w:ascii="Roboto" w:hAnsi="Roboto"/>
+          <w:color w:val="0D1822"/>
+          <w:spacing w:val="2"/>
+          <w:sz w:val="21"/>
+          <w:szCs w:val="21"/>
+          <w:shd w:val="clear" w:color="auto" w:fill="FFFFFF"/>
+          <w:lang w:val="en-US"/>
+        </w:rPr>
+        <w:t>Firebase.</w:t>
+      </w:r>
+    </w:p>
+    <w:p>
+      <w:pPr>
+        <w:rPr>
+          <w:lang w:val="en-US"/>
+        </w:rPr>
+      </w:pPr>
+    </w:p>
+    <w:p>
+      <w:pPr>
+        <w:rPr>
+          <w:rFonts w:ascii="Roboto" w:hAnsi="Roboto"/>
+          <w:color w:val="0D1822"/>
+          <w:spacing w:val="2"/>
+          <w:sz w:val="21"/>
+          <w:szCs w:val="21"/>
+          <w:shd w:val="clear" w:color="auto" w:fill="FFFFFF"/>
+        </w:rPr>
+      </w:pPr>
+      <w:r>
+        <w:rPr>
+          <w:rFonts w:ascii="Roboto" w:hAnsi="Roboto"/>
+          <w:color w:val="0D1822"/>
+          <w:spacing w:val="2"/>
+          <w:sz w:val="21"/>
+          <w:szCs w:val="21"/>
+          <w:shd w:val="clear" w:color="auto" w:fill="FFFFFF"/>
+        </w:rPr>
+        <w:t xml:space="preserve">На данный момент выполнены первые </w:t>
+      </w:r>
+      <w:r>
+        <w:rPr>
+          <w:rFonts w:ascii="Roboto" w:hAnsi="Roboto"/>
+          <w:color w:val="0D1822"/>
+          <w:spacing w:val="2"/>
+          <w:sz w:val="21"/>
+          <w:szCs w:val="21"/>
+          <w:shd w:val="clear" w:color="auto" w:fill="FFFFFF"/>
+          <w:lang w:val="en-US"/>
+        </w:rPr>
+        <w:t>36</w:t>
+      </w:r>
+      <w:r>
+        <w:rPr>
+          <w:rFonts w:ascii="Roboto" w:hAnsi="Roboto"/>
+          <w:color w:val="0D1822"/>
+          <w:spacing w:val="2"/>
+          <w:sz w:val="21"/>
+          <w:szCs w:val="21"/>
+          <w:shd w:val="clear" w:color="auto" w:fill="FFFFFF"/>
+        </w:rPr>
+        <w:t xml:space="preserve"> пункта плана.</w:t>
+      </w:r>
+    </w:p>
+    <w:p/>
     <w:sectPr>
       <w:pgSz w:w="11906" w:h="16838"/>
       <w:pgMar w:top="1134" w:right="850" w:bottom="1134" w:left="1701" w:header="708" w:footer="708" w:gutter="0"/>
@@ -196,6 +344,105 @@
     </w:sectPr>
   </w:body>
 </w:document>
+</file>
+
+<file path=word/numbering.xml><?xml version="1.0" encoding="utf-8"?>
+<w:numbering xmlns:wpc="http://schemas.microsoft.com/office/word/2010/wordprocessingCanvas" xmlns:cx="http://schemas.microsoft.com/office/drawing/2014/chartex" xmlns:cx1="http://schemas.microsoft.com/office/drawing/2015/9/8/chartex" xmlns:cx2="http://schemas.microsoft.com/office/drawing/2015/10/21/chartex" xmlns:cx3="http://schemas.microsoft.com/office/drawing/2016/5/9/chartex" xmlns:cx4="http://schemas.microsoft.com/office/drawing/2016/5/10/chartex" xmlns:cx5="http://schemas.microsoft.com/office/drawing/2016/5/11/chartex" xmlns:cx6="http://schemas.microsoft.com/office/drawing/2016/5/12/chartex" xmlns:cx7="http://schemas.microsoft.com/office/drawing/2016/5/13/chartex" xmlns:cx8="http://schemas.microsoft.com/office/drawing/2016/5/14/chartex" xmlns:mc="http://schemas.openxmlformats.org/markup-compatibility/2006" xmlns:aink="http://schemas.microsoft.com/office/drawing/2016/ink" xmlns:am3d="http://schemas.microsoft.com/office/drawing/2017/model3d" xmlns:o="urn:schemas-microsoft-com:office:office" xmlns:oel="http://schemas.microsoft.com/office/2019/extlst" xmlns:r="http://schemas.openxmlformats.org/officeDocument/2006/relationships" xmlns:m="http://schemas.openxmlformats.org/officeDocument/2006/math" xmlns:v="urn:schemas-microsoft-com:vml" xmlns:wp14="http://schemas.microsoft.com/office/word/2010/wordprocessingDrawing" xmlns:wp="http://schemas.openxmlformats.org/drawingml/2006/wordprocessingDrawing" xmlns:w10="urn:schemas-microsoft-com:office:word" xmlns:w="http://schemas.openxmlformats.org/wordprocessingml/2006/main" xmlns:w14="http://schemas.microsoft.com/office/word/2010/wordml" xmlns:w15="http://schemas.microsoft.com/office/word/2012/wordml" xmlns:w16cex="http://schemas.microsoft.com/office/word/2018/wordml/cex" xmlns:w16cid="http://schemas.microsoft.com/office/word/2016/wordml/cid" xmlns:w16="http://schemas.microsoft.com/office/word/2018/wordml" xmlns:w16sdtdh="http://schemas.microsoft.com/office/word/2020/wordml/sdtdatahash" xmlns:w16se="http://schemas.microsoft.com/office/word/2015/wordml/symex" xmlns:wpg="http://schemas.microsoft.com/office/word/2010/wordprocessingGroup" xmlns:wpi="http://schemas.microsoft.com/office/word/2010/wordprocessingInk" xmlns:wne="http://schemas.microsoft.com/office/word/2006/wordml" xmlns:wps="http://schemas.microsoft.com/office/word/2010/wordprocessingShape" mc:Ignorable="w14 w15 w16se w16cid w16 w16cex w16sdtdh wp14">
+  <w:abstractNum w:abstractNumId="0" w15:restartNumberingAfterBreak="0">
+    <w:nsid w:val="0AF80845"/>
+    <w:multiLevelType w:val="hybridMultilevel"/>
+    <w:tmpl w:val="F064D124"/>
+    <w:lvl w:ilvl="0" w:tplc="6346FB3C">
+      <w:start w:val="1"/>
+      <w:numFmt w:val="decimal"/>
+      <w:lvlText w:val="%1."/>
+      <w:lvlJc w:val="left"/>
+      <w:pPr>
+        <w:ind w:left="720" w:hanging="360"/>
+      </w:pPr>
+      <w:rPr>
+        <w:rFonts w:ascii="Roboto" w:hAnsi="Roboto" w:hint="default"/>
+        <w:color w:val="0D1822"/>
+        <w:sz w:val="21"/>
+      </w:rPr>
+    </w:lvl>
+    <w:lvl w:ilvl="1" w:tplc="04190019" w:tentative="1">
+      <w:start w:val="1"/>
+      <w:numFmt w:val="lowerLetter"/>
+      <w:lvlText w:val="%2."/>
+      <w:lvlJc w:val="left"/>
+      <w:pPr>
+        <w:ind w:left="1440" w:hanging="360"/>
+      </w:pPr>
+    </w:lvl>
+    <w:lvl w:ilvl="2" w:tplc="0419001B" w:tentative="1">
+      <w:start w:val="1"/>
+      <w:numFmt w:val="lowerRoman"/>
+      <w:lvlText w:val="%3."/>
+      <w:lvlJc w:val="right"/>
+      <w:pPr>
+        <w:ind w:left="2160" w:hanging="180"/>
+      </w:pPr>
+    </w:lvl>
+    <w:lvl w:ilvl="3" w:tplc="0419000F" w:tentative="1">
+      <w:start w:val="1"/>
+      <w:numFmt w:val="decimal"/>
+      <w:lvlText w:val="%4."/>
+      <w:lvlJc w:val="left"/>
+      <w:pPr>
+        <w:ind w:left="2880" w:hanging="360"/>
+      </w:pPr>
+    </w:lvl>
+    <w:lvl w:ilvl="4" w:tplc="04190019" w:tentative="1">
+      <w:start w:val="1"/>
+      <w:numFmt w:val="lowerLetter"/>
+      <w:lvlText w:val="%5."/>
+      <w:lvlJc w:val="left"/>
+      <w:pPr>
+        <w:ind w:left="3600" w:hanging="360"/>
+      </w:pPr>
+    </w:lvl>
+    <w:lvl w:ilvl="5" w:tplc="0419001B" w:tentative="1">
+      <w:start w:val="1"/>
+      <w:numFmt w:val="lowerRoman"/>
+      <w:lvlText w:val="%6."/>
+      <w:lvlJc w:val="right"/>
+      <w:pPr>
+        <w:ind w:left="4320" w:hanging="180"/>
+      </w:pPr>
+    </w:lvl>
+    <w:lvl w:ilvl="6" w:tplc="0419000F" w:tentative="1">
+      <w:start w:val="1"/>
+      <w:numFmt w:val="decimal"/>
+      <w:lvlText w:val="%7."/>
+      <w:lvlJc w:val="left"/>
+      <w:pPr>
+        <w:ind w:left="5040" w:hanging="360"/>
+      </w:pPr>
+    </w:lvl>
+    <w:lvl w:ilvl="7" w:tplc="04190019" w:tentative="1">
+      <w:start w:val="1"/>
+      <w:numFmt w:val="lowerLetter"/>
+      <w:lvlText w:val="%8."/>
+      <w:lvlJc w:val="left"/>
+      <w:pPr>
+        <w:ind w:left="5760" w:hanging="360"/>
+      </w:pPr>
+    </w:lvl>
+    <w:lvl w:ilvl="8" w:tplc="0419001B" w:tentative="1">
+      <w:start w:val="1"/>
+      <w:numFmt w:val="lowerRoman"/>
+      <w:lvlText w:val="%9."/>
+      <w:lvlJc w:val="right"/>
+      <w:pPr>
+        <w:ind w:left="6480" w:hanging="180"/>
+      </w:pPr>
+    </w:lvl>
+  </w:abstractNum>
+  <w:num w:numId="1" w16cid:durableId="1711341895">
+    <w:abstractNumId w:val="0"/>
+  </w:num>
+</w:numbering>
 </file>
 
 <file path=word/styles.xml><?xml version="1.0" encoding="utf-8"?>

</xml_diff>

<commit_message>
Added base screens - Home and Profile
</commit_message>
<xml_diff>
--- a/Context.docx
+++ b/Context.docx
@@ -321,7 +321,7 @@
           <w:shd w:val="clear" w:color="auto" w:fill="FFFFFF"/>
           <w:lang w:val="en-US"/>
         </w:rPr>
-        <w:t>36</w:t>
+        <w:t>40</w:t>
       </w:r>
       <w:r>
         <w:rPr>
@@ -334,6 +334,65 @@
         </w:rPr>
         <w:t xml:space="preserve"> пункта плана.</w:t>
       </w:r>
+      <w:r>
+        <w:rPr>
+          <w:rFonts w:ascii="Roboto" w:hAnsi="Roboto"/>
+          <w:color w:val="0D1822"/>
+          <w:spacing w:val="2"/>
+          <w:sz w:val="21"/>
+          <w:szCs w:val="21"/>
+          <w:shd w:val="clear" w:color="auto" w:fill="FFFFFF"/>
+        </w:rPr>
+        <w:t xml:space="preserve"> </w:t>
+      </w:r>
+      <w:r>
+        <w:rPr>
+          <w:rFonts w:ascii="Roboto" w:hAnsi="Roboto"/>
+          <w:color w:val="0D1822"/>
+          <w:spacing w:val="2"/>
+          <w:sz w:val="21"/>
+          <w:szCs w:val="21"/>
+          <w:shd w:val="clear" w:color="auto" w:fill="FFFFFF"/>
+        </w:rPr>
+        <w:t xml:space="preserve">Давай продолжать разработку, следуй строго по плану. Если </w:t>
+      </w:r>
+      <w:proofErr w:type="gramStart"/>
+      <w:r>
+        <w:rPr>
+          <w:rFonts w:ascii="Roboto" w:hAnsi="Roboto"/>
+          <w:color w:val="0D1822"/>
+          <w:spacing w:val="2"/>
+          <w:sz w:val="21"/>
+          <w:szCs w:val="21"/>
+          <w:shd w:val="clear" w:color="auto" w:fill="FFFFFF"/>
+        </w:rPr>
+        <w:t>какие то</w:t>
+      </w:r>
+      <w:proofErr w:type="gramEnd"/>
+      <w:r>
+        <w:rPr>
+          <w:rFonts w:ascii="Roboto" w:hAnsi="Roboto"/>
+          <w:color w:val="0D1822"/>
+          <w:spacing w:val="2"/>
+          <w:sz w:val="21"/>
+          <w:szCs w:val="21"/>
+          <w:shd w:val="clear" w:color="auto" w:fill="FFFFFF"/>
+        </w:rPr>
+        <w:t xml:space="preserve"> пункты кажутся тебе слишком объемными для домохозяйки, разбивай на </w:t>
+      </w:r>
+      <w:proofErr w:type="spellStart"/>
+      <w:r>
+        <w:rPr>
+          <w:rFonts w:ascii="Roboto" w:hAnsi="Roboto"/>
+          <w:color w:val="0D1822"/>
+          <w:spacing w:val="2"/>
+          <w:sz w:val="21"/>
+          <w:szCs w:val="21"/>
+          <w:shd w:val="clear" w:color="auto" w:fill="FFFFFF"/>
+        </w:rPr>
+        <w:t>подшаги</w:t>
+      </w:r>
+      <w:proofErr w:type="spellEnd"/>
     </w:p>
     <w:p/>
     <w:sectPr>

</xml_diff>